<commit_message>
rajout cahier de charge technique
</commit_message>
<xml_diff>
--- a/Les noms possibles.docx
+++ b/Les noms possibles.docx
@@ -32,13 +32,25 @@
           <w:szCs w:val="40"/>
         </w:rPr>
       </w:pPr>
-      <w:r>
-        <w:rPr>
-          <w:rFonts w:ascii="Abadi" w:hAnsi="Abadi"/>
-          <w:sz w:val="40"/>
-          <w:szCs w:val="40"/>
-        </w:rPr>
-        <w:t>yesGO </w:t>
+      <w:proofErr w:type="spellStart"/>
+      <w:proofErr w:type="gramStart"/>
+      <w:r>
+        <w:rPr>
+          <w:rFonts w:ascii="Abadi" w:hAnsi="Abadi"/>
+          <w:sz w:val="40"/>
+          <w:szCs w:val="40"/>
+        </w:rPr>
+        <w:t>yesGO</w:t>
+      </w:r>
+      <w:proofErr w:type="spellEnd"/>
+      <w:proofErr w:type="gramEnd"/>
+      <w:r>
+        <w:rPr>
+          <w:rFonts w:ascii="Abadi" w:hAnsi="Abadi"/>
+          <w:sz w:val="40"/>
+          <w:szCs w:val="40"/>
+        </w:rPr>
+        <w:t> </w:t>
       </w:r>
     </w:p>
     <w:p>
@@ -54,13 +66,25 @@
           <w:szCs w:val="40"/>
         </w:rPr>
       </w:pPr>
-      <w:r>
-        <w:rPr>
-          <w:rFonts w:ascii="Abadi" w:hAnsi="Abadi"/>
-          <w:sz w:val="40"/>
-          <w:szCs w:val="40"/>
-        </w:rPr>
-        <w:t xml:space="preserve">moncarShap  </w:t>
+      <w:proofErr w:type="spellStart"/>
+      <w:proofErr w:type="gramStart"/>
+      <w:r>
+        <w:rPr>
+          <w:rFonts w:ascii="Abadi" w:hAnsi="Abadi"/>
+          <w:sz w:val="40"/>
+          <w:szCs w:val="40"/>
+        </w:rPr>
+        <w:t>moncarShap</w:t>
+      </w:r>
+      <w:proofErr w:type="spellEnd"/>
+      <w:proofErr w:type="gramEnd"/>
+      <w:r>
+        <w:rPr>
+          <w:rFonts w:ascii="Abadi" w:hAnsi="Abadi"/>
+          <w:sz w:val="40"/>
+          <w:szCs w:val="40"/>
+        </w:rPr>
+        <w:t xml:space="preserve">  </w:t>
       </w:r>
     </w:p>
     <w:p>
@@ -76,13 +100,25 @@
           <w:szCs w:val="40"/>
         </w:rPr>
       </w:pPr>
-      <w:r>
-        <w:rPr>
-          <w:rFonts w:ascii="Abadi" w:hAnsi="Abadi"/>
-          <w:sz w:val="40"/>
-          <w:szCs w:val="40"/>
-        </w:rPr>
-        <w:t xml:space="preserve">shapGo  </w:t>
+      <w:proofErr w:type="spellStart"/>
+      <w:proofErr w:type="gramStart"/>
+      <w:r>
+        <w:rPr>
+          <w:rFonts w:ascii="Abadi" w:hAnsi="Abadi"/>
+          <w:sz w:val="40"/>
+          <w:szCs w:val="40"/>
+        </w:rPr>
+        <w:t>shapGo</w:t>
+      </w:r>
+      <w:proofErr w:type="spellEnd"/>
+      <w:proofErr w:type="gramEnd"/>
+      <w:r>
+        <w:rPr>
+          <w:rFonts w:ascii="Abadi" w:hAnsi="Abadi"/>
+          <w:sz w:val="40"/>
+          <w:szCs w:val="40"/>
+        </w:rPr>
+        <w:t xml:space="preserve">  </w:t>
       </w:r>
     </w:p>
     <w:p>
@@ -98,13 +134,23 @@
           <w:szCs w:val="40"/>
         </w:rPr>
       </w:pPr>
-      <w:r>
-        <w:rPr>
-          <w:rFonts w:ascii="Abadi" w:hAnsi="Abadi"/>
-          <w:sz w:val="40"/>
-          <w:szCs w:val="40"/>
-        </w:rPr>
-        <w:t>MonCar </w:t>
+      <w:proofErr w:type="spellStart"/>
+      <w:r>
+        <w:rPr>
+          <w:rFonts w:ascii="Abadi" w:hAnsi="Abadi"/>
+          <w:sz w:val="40"/>
+          <w:szCs w:val="40"/>
+        </w:rPr>
+        <w:t>MonCar</w:t>
+      </w:r>
+      <w:proofErr w:type="spellEnd"/>
+      <w:r>
+        <w:rPr>
+          <w:rFonts w:ascii="Abadi" w:hAnsi="Abadi"/>
+          <w:sz w:val="40"/>
+          <w:szCs w:val="40"/>
+        </w:rPr>
+        <w:t> </w:t>
       </w:r>
     </w:p>
     <w:p>
@@ -120,6 +166,8 @@
           <w:szCs w:val="40"/>
         </w:rPr>
       </w:pPr>
+      <w:proofErr w:type="spellStart"/>
+      <w:proofErr w:type="gramStart"/>
       <w:r>
         <w:rPr>
           <w:rFonts w:ascii="Abadi" w:hAnsi="Abadi"/>
@@ -128,6 +176,8 @@
         </w:rPr>
         <w:t>interGo</w:t>
       </w:r>
+      <w:proofErr w:type="spellEnd"/>
+      <w:proofErr w:type="gramEnd"/>
     </w:p>
     <w:p>
       <w:pPr>
@@ -142,6 +192,8 @@
           <w:szCs w:val="40"/>
         </w:rPr>
       </w:pPr>
+      <w:proofErr w:type="spellStart"/>
+      <w:proofErr w:type="gramStart"/>
       <w:r>
         <w:rPr>
           <w:rFonts w:ascii="Abadi" w:hAnsi="Abadi"/>
@@ -150,6 +202,8 @@
         </w:rPr>
         <w:t>voyagee</w:t>
       </w:r>
+      <w:proofErr w:type="spellEnd"/>
+      <w:proofErr w:type="gramEnd"/>
     </w:p>
     <w:p>
       <w:pPr>
@@ -164,6 +218,7 @@
           <w:szCs w:val="40"/>
         </w:rPr>
       </w:pPr>
+      <w:proofErr w:type="spellStart"/>
       <w:r>
         <w:rPr>
           <w:rFonts w:ascii="Abadi" w:hAnsi="Abadi"/>
@@ -172,6 +227,7 @@
         </w:rPr>
         <w:t>TrouveCar</w:t>
       </w:r>
+      <w:proofErr w:type="spellEnd"/>
     </w:p>
     <w:p>
       <w:pPr>
@@ -186,6 +242,7 @@
           <w:szCs w:val="40"/>
         </w:rPr>
       </w:pPr>
+      <w:proofErr w:type="spellStart"/>
       <w:r>
         <w:rPr>
           <w:rFonts w:ascii="Abadi" w:hAnsi="Abadi"/>
@@ -194,6 +251,7 @@
         </w:rPr>
         <w:t>BonVoyage</w:t>
       </w:r>
+      <w:proofErr w:type="spellEnd"/>
     </w:p>
     <w:p>
       <w:pPr>
@@ -208,6 +266,7 @@
           <w:szCs w:val="40"/>
         </w:rPr>
       </w:pPr>
+      <w:proofErr w:type="spellStart"/>
       <w:r>
         <w:rPr>
           <w:rFonts w:ascii="Abadi" w:hAnsi="Abadi"/>
@@ -216,6 +275,7 @@
         </w:rPr>
         <w:t>TicketsRapide</w:t>
       </w:r>
+      <w:proofErr w:type="spellEnd"/>
     </w:p>
     <w:p>
       <w:pPr>
@@ -230,6 +290,7 @@
           <w:szCs w:val="40"/>
         </w:rPr>
       </w:pPr>
+      <w:proofErr w:type="spellStart"/>
       <w:r>
         <w:rPr>
           <w:rFonts w:ascii="Abadi" w:hAnsi="Abadi"/>
@@ -238,6 +299,7 @@
         </w:rPr>
         <w:t>RapidTicket</w:t>
       </w:r>
+      <w:proofErr w:type="spellEnd"/>
     </w:p>
     <w:p>
       <w:pPr>
@@ -252,6 +314,8 @@
           <w:szCs w:val="40"/>
         </w:rPr>
       </w:pPr>
+      <w:proofErr w:type="spellStart"/>
+      <w:proofErr w:type="gramStart"/>
       <w:r>
         <w:rPr>
           <w:rFonts w:ascii="Abadi" w:hAnsi="Abadi"/>
@@ -260,6 +324,8 @@
         </w:rPr>
         <w:t>checkIN</w:t>
       </w:r>
+      <w:proofErr w:type="spellEnd"/>
+      <w:proofErr w:type="gramEnd"/>
     </w:p>
     <w:p>
       <w:pPr>
@@ -274,6 +340,7 @@
           <w:szCs w:val="40"/>
         </w:rPr>
       </w:pPr>
+      <w:proofErr w:type="spellStart"/>
       <w:r>
         <w:rPr>
           <w:rFonts w:ascii="Abadi" w:hAnsi="Abadi"/>
@@ -282,6 +349,7 @@
         </w:rPr>
         <w:t>Tickrap</w:t>
       </w:r>
+      <w:proofErr w:type="spellEnd"/>
     </w:p>
     <w:p>
       <w:pPr>
@@ -296,6 +364,8 @@
           <w:szCs w:val="40"/>
         </w:rPr>
       </w:pPr>
+      <w:proofErr w:type="spellStart"/>
+      <w:proofErr w:type="gramStart"/>
       <w:r>
         <w:rPr>
           <w:rFonts w:ascii="Abadi" w:hAnsi="Abadi"/>
@@ -304,6 +374,8 @@
         </w:rPr>
         <w:t>rapTick</w:t>
       </w:r>
+      <w:proofErr w:type="spellEnd"/>
+      <w:proofErr w:type="gramEnd"/>
     </w:p>
     <w:p>
       <w:pPr>
@@ -318,6 +390,8 @@
           <w:szCs w:val="40"/>
         </w:rPr>
       </w:pPr>
+      <w:proofErr w:type="spellStart"/>
+      <w:proofErr w:type="gramStart"/>
       <w:r>
         <w:rPr>
           <w:rFonts w:ascii="Abadi" w:hAnsi="Abadi"/>
@@ -326,6 +400,8 @@
         </w:rPr>
         <w:t>buyTicket</w:t>
       </w:r>
+      <w:proofErr w:type="spellEnd"/>
+      <w:proofErr w:type="gramEnd"/>
     </w:p>
     <w:p>
       <w:pPr>
@@ -340,6 +416,8 @@
           <w:szCs w:val="40"/>
         </w:rPr>
       </w:pPr>
+      <w:proofErr w:type="spellStart"/>
+      <w:proofErr w:type="gramStart"/>
       <w:r>
         <w:rPr>
           <w:rFonts w:ascii="Abadi" w:hAnsi="Abadi"/>
@@ -348,6 +426,42 @@
         </w:rPr>
         <w:t>muGo</w:t>
       </w:r>
+      <w:proofErr w:type="spellEnd"/>
+      <w:proofErr w:type="gramEnd"/>
+    </w:p>
+    <w:p>
+      <w:pPr>
+        <w:pStyle w:val="Paragraphedeliste"/>
+        <w:numPr>
+          <w:ilvl w:val="0"/>
+          <w:numId w:val="1"/>
+        </w:numPr>
+        <w:rPr>
+          <w:rFonts w:ascii="Abadi" w:hAnsi="Abadi"/>
+          <w:sz w:val="40"/>
+          <w:szCs w:val="40"/>
+        </w:rPr>
+      </w:pPr>
+      <w:proofErr w:type="spellStart"/>
+      <w:proofErr w:type="gramStart"/>
+      <w:r>
+        <w:rPr>
+          <w:rFonts w:ascii="Abadi" w:hAnsi="Abadi"/>
+          <w:sz w:val="40"/>
+          <w:szCs w:val="40"/>
+        </w:rPr>
+        <w:t>izy</w:t>
+      </w:r>
+      <w:r>
+        <w:rPr>
+          <w:rFonts w:ascii="Abadi" w:hAnsi="Abadi"/>
+          <w:sz w:val="40"/>
+          <w:szCs w:val="40"/>
+        </w:rPr>
+        <w:t>Go</w:t>
+      </w:r>
+      <w:proofErr w:type="spellEnd"/>
+      <w:proofErr w:type="gramEnd"/>
     </w:p>
     <w:p>
       <w:pPr>
@@ -380,7 +494,25 @@
           <w:sz w:val="40"/>
           <w:szCs w:val="40"/>
         </w:rPr>
-        <w:t xml:space="preserve">*ShapTrip* : </w:t>
+        <w:t>*</w:t>
+      </w:r>
+      <w:proofErr w:type="spellStart"/>
+      <w:r>
+        <w:rPr>
+          <w:rFonts w:ascii="Abadi" w:hAnsi="Abadi"/>
+          <w:sz w:val="40"/>
+          <w:szCs w:val="40"/>
+        </w:rPr>
+        <w:t>ShapTrip</w:t>
+      </w:r>
+      <w:proofErr w:type="spellEnd"/>
+      <w:r>
+        <w:rPr>
+          <w:rFonts w:ascii="Abadi" w:hAnsi="Abadi"/>
+          <w:sz w:val="40"/>
+          <w:szCs w:val="40"/>
+        </w:rPr>
+        <w:t xml:space="preserve">* : </w:t>
       </w:r>
     </w:p>
     <w:p>
@@ -396,13 +528,25 @@
           <w:szCs w:val="40"/>
         </w:rPr>
       </w:pPr>
-      <w:r>
-        <w:rPr>
-          <w:rFonts w:ascii="Abadi" w:hAnsi="Abadi"/>
-          <w:sz w:val="40"/>
-          <w:szCs w:val="40"/>
-        </w:rPr>
-        <w:t xml:space="preserve">shap : </w:t>
+      <w:proofErr w:type="spellStart"/>
+      <w:proofErr w:type="gramStart"/>
+      <w:r>
+        <w:rPr>
+          <w:rFonts w:ascii="Abadi" w:hAnsi="Abadi"/>
+          <w:sz w:val="40"/>
+          <w:szCs w:val="40"/>
+        </w:rPr>
+        <w:t>shap</w:t>
+      </w:r>
+      <w:proofErr w:type="spellEnd"/>
+      <w:proofErr w:type="gramEnd"/>
+      <w:r>
+        <w:rPr>
+          <w:rFonts w:ascii="Abadi" w:hAnsi="Abadi"/>
+          <w:sz w:val="40"/>
+          <w:szCs w:val="40"/>
+        </w:rPr>
+        <w:t xml:space="preserve"> : </w:t>
       </w:r>
       <w:r>
         <w:rPr>
@@ -464,13 +608,25 @@
         </w:rPr>
         <w:t xml:space="preserve"> </w:t>
       </w:r>
-      <w:r>
-        <w:rPr>
-          <w:rFonts w:ascii="Abadi" w:hAnsi="Abadi"/>
-          <w:sz w:val="40"/>
-          <w:szCs w:val="40"/>
-        </w:rPr>
-        <w:t xml:space="preserve">shapTrip signifie donc </w:t>
+      <w:proofErr w:type="spellStart"/>
+      <w:proofErr w:type="gramStart"/>
+      <w:r>
+        <w:rPr>
+          <w:rFonts w:ascii="Abadi" w:hAnsi="Abadi"/>
+          <w:sz w:val="40"/>
+          <w:szCs w:val="40"/>
+        </w:rPr>
+        <w:t>shapTrip</w:t>
+      </w:r>
+      <w:proofErr w:type="spellEnd"/>
+      <w:proofErr w:type="gramEnd"/>
+      <w:r>
+        <w:rPr>
+          <w:rFonts w:ascii="Abadi" w:hAnsi="Abadi"/>
+          <w:sz w:val="40"/>
+          <w:szCs w:val="40"/>
+        </w:rPr>
+        <w:t xml:space="preserve"> signifie donc </w:t>
       </w:r>
       <w:r>
         <w:rPr>
@@ -489,25 +645,212 @@
           <w:szCs w:val="40"/>
         </w:rPr>
       </w:pPr>
-    </w:p>
-    <w:p>
-      <w:pPr>
-        <w:rPr>
-          <w:rFonts w:ascii="Abadi" w:hAnsi="Abadi"/>
-          <w:sz w:val="40"/>
-          <w:szCs w:val="40"/>
-        </w:rPr>
-      </w:pPr>
-      <w:r>
-        <w:rPr>
-          <w:rFonts w:ascii="Abadi" w:hAnsi="Abadi"/>
-          <w:sz w:val="40"/>
-          <w:szCs w:val="40"/>
-        </w:rPr>
-        <w:t>prochaine étape : Le cahier de charge technique</w:t>
-      </w:r>
+      <w:r>
+        <w:rPr>
+          <w:rFonts w:ascii="Abadi" w:hAnsi="Abadi"/>
+          <w:sz w:val="40"/>
+          <w:szCs w:val="40"/>
+        </w:rPr>
+        <w:t>*</w:t>
+      </w:r>
+      <w:proofErr w:type="spellStart"/>
+      <w:r>
+        <w:rPr>
+          <w:rFonts w:ascii="Abadi" w:hAnsi="Abadi"/>
+          <w:sz w:val="40"/>
+          <w:szCs w:val="40"/>
+        </w:rPr>
+        <w:t>izyGo</w:t>
+      </w:r>
+      <w:proofErr w:type="spellEnd"/>
+      <w:r>
+        <w:rPr>
+          <w:rFonts w:ascii="Abadi" w:hAnsi="Abadi"/>
+          <w:sz w:val="40"/>
+          <w:szCs w:val="40"/>
+        </w:rPr>
+        <w:t xml:space="preserve">* : </w:t>
+      </w:r>
+    </w:p>
+    <w:p>
+      <w:pPr>
+        <w:pStyle w:val="Paragraphedeliste"/>
+        <w:numPr>
+          <w:ilvl w:val="0"/>
+          <w:numId w:val="4"/>
+        </w:numPr>
+        <w:rPr>
+          <w:rFonts w:ascii="Abadi" w:hAnsi="Abadi"/>
+          <w:sz w:val="40"/>
+          <w:szCs w:val="40"/>
+        </w:rPr>
+      </w:pPr>
+      <w:proofErr w:type="spellStart"/>
+      <w:r>
+        <w:rPr>
+          <w:rFonts w:ascii="Abadi" w:hAnsi="Abadi"/>
+          <w:sz w:val="40"/>
+          <w:szCs w:val="40"/>
+        </w:rPr>
+        <w:t>Izy</w:t>
+      </w:r>
+      <w:proofErr w:type="spellEnd"/>
+      <w:r>
+        <w:rPr>
+          <w:rFonts w:ascii="Abadi" w:hAnsi="Abadi"/>
+          <w:sz w:val="40"/>
+          <w:szCs w:val="40"/>
+        </w:rPr>
+        <w:t> : pour l’anglais « </w:t>
+      </w:r>
+      <w:proofErr w:type="spellStart"/>
+      <w:r>
+        <w:rPr>
+          <w:rFonts w:ascii="Abadi" w:hAnsi="Abadi"/>
+          <w:sz w:val="40"/>
+          <w:szCs w:val="40"/>
+        </w:rPr>
+        <w:t>easy</w:t>
+      </w:r>
+      <w:proofErr w:type="spellEnd"/>
+      <w:r>
+        <w:rPr>
+          <w:rFonts w:ascii="Abadi" w:hAnsi="Abadi"/>
+          <w:sz w:val="40"/>
+          <w:szCs w:val="40"/>
+        </w:rPr>
+        <w:t xml:space="preserve"> » </w:t>
+      </w:r>
+      <w:proofErr w:type="spellStart"/>
+      <w:r>
+        <w:rPr>
+          <w:rFonts w:ascii="Abadi" w:hAnsi="Abadi"/>
+          <w:sz w:val="40"/>
+          <w:szCs w:val="40"/>
+        </w:rPr>
+        <w:t>litterallement</w:t>
+      </w:r>
+      <w:proofErr w:type="spellEnd"/>
+      <w:r>
+        <w:rPr>
+          <w:rFonts w:ascii="Abadi" w:hAnsi="Abadi"/>
+          <w:sz w:val="40"/>
+          <w:szCs w:val="40"/>
+        </w:rPr>
+        <w:t xml:space="preserve"> « facile » en </w:t>
+      </w:r>
+      <w:proofErr w:type="spellStart"/>
+      <w:r>
+        <w:rPr>
+          <w:rFonts w:ascii="Abadi" w:hAnsi="Abadi"/>
+          <w:sz w:val="40"/>
+          <w:szCs w:val="40"/>
+        </w:rPr>
+        <w:t>francais</w:t>
+      </w:r>
+      <w:proofErr w:type="spellEnd"/>
+    </w:p>
+    <w:p>
+      <w:pPr>
+        <w:pStyle w:val="Paragraphedeliste"/>
+        <w:numPr>
+          <w:ilvl w:val="0"/>
+          <w:numId w:val="4"/>
+        </w:numPr>
+        <w:rPr>
+          <w:rFonts w:ascii="Abadi" w:hAnsi="Abadi"/>
+          <w:sz w:val="40"/>
+          <w:szCs w:val="40"/>
+        </w:rPr>
+      </w:pPr>
+      <w:r>
+        <w:rPr>
+          <w:rFonts w:ascii="Abadi" w:hAnsi="Abadi"/>
+          <w:sz w:val="40"/>
+          <w:szCs w:val="40"/>
+        </w:rPr>
+        <w:lastRenderedPageBreak/>
+        <w:t>Go : aller, voyager</w:t>
+      </w:r>
+    </w:p>
+    <w:p>
+      <w:pPr>
+        <w:pStyle w:val="Paragraphedeliste"/>
+        <w:numPr>
+          <w:ilvl w:val="1"/>
+          <w:numId w:val="4"/>
+        </w:numPr>
+        <w:rPr>
+          <w:rFonts w:ascii="Abadi" w:hAnsi="Abadi"/>
+          <w:sz w:val="40"/>
+          <w:szCs w:val="40"/>
+        </w:rPr>
+      </w:pPr>
+      <w:proofErr w:type="spellStart"/>
+      <w:proofErr w:type="gramStart"/>
+      <w:r>
+        <w:rPr>
+          <w:rFonts w:ascii="Abadi" w:hAnsi="Abadi"/>
+          <w:sz w:val="40"/>
+          <w:szCs w:val="40"/>
+        </w:rPr>
+        <w:t>iziGo</w:t>
+      </w:r>
+      <w:proofErr w:type="spellEnd"/>
+      <w:proofErr w:type="gramEnd"/>
+      <w:r>
+        <w:rPr>
+          <w:rFonts w:ascii="Abadi" w:hAnsi="Abadi"/>
+          <w:sz w:val="40"/>
+          <w:szCs w:val="40"/>
+        </w:rPr>
+        <w:t xml:space="preserve"> signifie Voyager facilement  </w:t>
+      </w:r>
+    </w:p>
+    <w:p>
+      <w:pPr>
+        <w:rPr>
+          <w:rFonts w:ascii="Abadi" w:hAnsi="Abadi"/>
+          <w:sz w:val="40"/>
+          <w:szCs w:val="40"/>
+        </w:rPr>
+      </w:pPr>
+    </w:p>
+    <w:p>
+      <w:pPr>
+        <w:rPr>
+          <w:rFonts w:ascii="Abadi" w:hAnsi="Abadi"/>
+          <w:sz w:val="40"/>
+          <w:szCs w:val="40"/>
+        </w:rPr>
+      </w:pPr>
       <w:bookmarkStart w:id="0" w:name="_GoBack"/>
       <w:bookmarkEnd w:id="0"/>
+      <w:r>
+        <w:rPr>
+          <w:rFonts w:ascii="Abadi" w:hAnsi="Abadi"/>
+          <w:sz w:val="40"/>
+          <w:szCs w:val="40"/>
+        </w:rPr>
+        <w:t>Prochaine</w:t>
+      </w:r>
+      <w:r>
+        <w:rPr>
+          <w:rFonts w:ascii="Abadi" w:hAnsi="Abadi"/>
+          <w:sz w:val="40"/>
+          <w:szCs w:val="40"/>
+        </w:rPr>
+        <w:t xml:space="preserve"> étape : Le cahier de charge technique</w:t>
+      </w:r>
+    </w:p>
+    <w:p>
+      <w:pPr>
+        <w:rPr>
+          <w:rFonts w:ascii="Abadi" w:hAnsi="Abadi"/>
+          <w:sz w:val="40"/>
+          <w:szCs w:val="40"/>
+        </w:rPr>
+      </w:pPr>
     </w:p>
     <w:p>
       <w:pPr>
@@ -531,6 +874,119 @@
 <file path=word/numbering.xml><?xml version="1.0" encoding="utf-8"?>
 <w:numbering xmlns:wpc="http://schemas.microsoft.com/office/word/2010/wordprocessingCanvas" xmlns:cx="http://schemas.microsoft.com/office/drawing/2014/chartex" xmlns:cx1="http://schemas.microsoft.com/office/drawing/2015/9/8/chartex" xmlns:cx2="http://schemas.microsoft.com/office/drawing/2015/10/21/chartex" xmlns:cx3="http://schemas.microsoft.com/office/drawing/2016/5/9/chartex" xmlns:cx4="http://schemas.microsoft.com/office/drawing/2016/5/10/chartex" xmlns:cx5="http://schemas.microsoft.com/office/drawing/2016/5/11/chartex" xmlns:cx6="http://schemas.microsoft.com/office/drawing/2016/5/12/chartex" xmlns:cx7="http://schemas.microsoft.com/office/drawing/2016/5/13/chartex" xmlns:cx8="http://schemas.microsoft.com/office/drawing/2016/5/14/chartex" xmlns:mc="http://schemas.openxmlformats.org/markup-compatibility/2006" xmlns:aink="http://schemas.microsoft.com/office/drawing/2016/ink" xmlns:am3d="http://schemas.microsoft.com/office/drawing/2017/model3d" xmlns:o="urn:schemas-microsoft-com:office:office" xmlns:r="http://schemas.openxmlformats.org/officeDocument/2006/relationships" xmlns:m="http://schemas.openxmlformats.org/officeDocument/2006/math" xmlns:v="urn:schemas-microsoft-com:vml" xmlns:wp14="http://schemas.microsoft.com/office/word/2010/wordprocessingDrawing" xmlns:wp="http://schemas.openxmlformats.org/drawingml/2006/wordprocessingDrawing" xmlns:w10="urn:schemas-microsoft-com:office:word" xmlns:w="http://schemas.openxmlformats.org/wordprocessingml/2006/main" xmlns:w14="http://schemas.microsoft.com/office/word/2010/wordml" xmlns:w15="http://schemas.microsoft.com/office/word/2012/wordml" xmlns:w16cid="http://schemas.microsoft.com/office/word/2016/wordml/cid" xmlns:w16se="http://schemas.microsoft.com/office/word/2015/wordml/symex" xmlns:wpg="http://schemas.microsoft.com/office/word/2010/wordprocessingGroup" xmlns:wpi="http://schemas.microsoft.com/office/word/2010/wordprocessingInk" xmlns:wne="http://schemas.microsoft.com/office/word/2006/wordml" xmlns:wps="http://schemas.microsoft.com/office/word/2010/wordprocessingShape" mc:Ignorable="w14 w15 w16se w16cid wp14">
   <w:abstractNum w:abstractNumId="0" w15:restartNumberingAfterBreak="0">
+    <w:nsid w:val="21881877"/>
+    <w:multiLevelType w:val="hybridMultilevel"/>
+    <w:tmpl w:val="8DE2C2C4"/>
+    <w:lvl w:ilvl="0" w:tplc="040C0001">
+      <w:start w:val="1"/>
+      <w:numFmt w:val="bullet"/>
+      <w:lvlText w:val=""/>
+      <w:lvlJc w:val="left"/>
+      <w:pPr>
+        <w:ind w:left="720" w:hanging="360"/>
+      </w:pPr>
+      <w:rPr>
+        <w:rFonts w:ascii="Symbol" w:hAnsi="Symbol" w:hint="default"/>
+      </w:rPr>
+    </w:lvl>
+    <w:lvl w:ilvl="1" w:tplc="040C0003">
+      <w:start w:val="1"/>
+      <w:numFmt w:val="bullet"/>
+      <w:lvlText w:val="o"/>
+      <w:lvlJc w:val="left"/>
+      <w:pPr>
+        <w:ind w:left="1440" w:hanging="360"/>
+      </w:pPr>
+      <w:rPr>
+        <w:rFonts w:ascii="Courier New" w:hAnsi="Courier New" w:cs="Courier New" w:hint="default"/>
+      </w:rPr>
+    </w:lvl>
+    <w:lvl w:ilvl="2" w:tplc="040C0005" w:tentative="1">
+      <w:start w:val="1"/>
+      <w:numFmt w:val="bullet"/>
+      <w:lvlText w:val=""/>
+      <w:lvlJc w:val="left"/>
+      <w:pPr>
+        <w:ind w:left="2160" w:hanging="360"/>
+      </w:pPr>
+      <w:rPr>
+        <w:rFonts w:ascii="Wingdings" w:hAnsi="Wingdings" w:hint="default"/>
+      </w:rPr>
+    </w:lvl>
+    <w:lvl w:ilvl="3" w:tplc="040C0001" w:tentative="1">
+      <w:start w:val="1"/>
+      <w:numFmt w:val="bullet"/>
+      <w:lvlText w:val=""/>
+      <w:lvlJc w:val="left"/>
+      <w:pPr>
+        <w:ind w:left="2880" w:hanging="360"/>
+      </w:pPr>
+      <w:rPr>
+        <w:rFonts w:ascii="Symbol" w:hAnsi="Symbol" w:hint="default"/>
+      </w:rPr>
+    </w:lvl>
+    <w:lvl w:ilvl="4" w:tplc="040C0003" w:tentative="1">
+      <w:start w:val="1"/>
+      <w:numFmt w:val="bullet"/>
+      <w:lvlText w:val="o"/>
+      <w:lvlJc w:val="left"/>
+      <w:pPr>
+        <w:ind w:left="3600" w:hanging="360"/>
+      </w:pPr>
+      <w:rPr>
+        <w:rFonts w:ascii="Courier New" w:hAnsi="Courier New" w:cs="Courier New" w:hint="default"/>
+      </w:rPr>
+    </w:lvl>
+    <w:lvl w:ilvl="5" w:tplc="040C0005" w:tentative="1">
+      <w:start w:val="1"/>
+      <w:numFmt w:val="bullet"/>
+      <w:lvlText w:val=""/>
+      <w:lvlJc w:val="left"/>
+      <w:pPr>
+        <w:ind w:left="4320" w:hanging="360"/>
+      </w:pPr>
+      <w:rPr>
+        <w:rFonts w:ascii="Wingdings" w:hAnsi="Wingdings" w:hint="default"/>
+      </w:rPr>
+    </w:lvl>
+    <w:lvl w:ilvl="6" w:tplc="040C0001" w:tentative="1">
+      <w:start w:val="1"/>
+      <w:numFmt w:val="bullet"/>
+      <w:lvlText w:val=""/>
+      <w:lvlJc w:val="left"/>
+      <w:pPr>
+        <w:ind w:left="5040" w:hanging="360"/>
+      </w:pPr>
+      <w:rPr>
+        <w:rFonts w:ascii="Symbol" w:hAnsi="Symbol" w:hint="default"/>
+      </w:rPr>
+    </w:lvl>
+    <w:lvl w:ilvl="7" w:tplc="040C0003" w:tentative="1">
+      <w:start w:val="1"/>
+      <w:numFmt w:val="bullet"/>
+      <w:lvlText w:val="o"/>
+      <w:lvlJc w:val="left"/>
+      <w:pPr>
+        <w:ind w:left="5760" w:hanging="360"/>
+      </w:pPr>
+      <w:rPr>
+        <w:rFonts w:ascii="Courier New" w:hAnsi="Courier New" w:cs="Courier New" w:hint="default"/>
+      </w:rPr>
+    </w:lvl>
+    <w:lvl w:ilvl="8" w:tplc="040C0005" w:tentative="1">
+      <w:start w:val="1"/>
+      <w:numFmt w:val="bullet"/>
+      <w:lvlText w:val=""/>
+      <w:lvlJc w:val="left"/>
+      <w:pPr>
+        <w:ind w:left="6480" w:hanging="360"/>
+      </w:pPr>
+      <w:rPr>
+        <w:rFonts w:ascii="Wingdings" w:hAnsi="Wingdings" w:hint="default"/>
+      </w:rPr>
+    </w:lvl>
+  </w:abstractNum>
+  <w:abstractNum w:abstractNumId="1" w15:restartNumberingAfterBreak="0">
     <w:nsid w:val="22D45C00"/>
     <w:multiLevelType w:val="hybridMultilevel"/>
     <w:tmpl w:val="86DAFCA0"/>
@@ -643,7 +1099,7 @@
       </w:rPr>
     </w:lvl>
   </w:abstractNum>
-  <w:abstractNum w:abstractNumId="1" w15:restartNumberingAfterBreak="0">
+  <w:abstractNum w:abstractNumId="2" w15:restartNumberingAfterBreak="0">
     <w:nsid w:val="37F742C8"/>
     <w:multiLevelType w:val="hybridMultilevel"/>
     <w:tmpl w:val="2E329258"/>
@@ -732,7 +1188,7 @@
       </w:pPr>
     </w:lvl>
   </w:abstractNum>
-  <w:abstractNum w:abstractNumId="2" w15:restartNumberingAfterBreak="0">
+  <w:abstractNum w:abstractNumId="3" w15:restartNumberingAfterBreak="0">
     <w:nsid w:val="72C825E0"/>
     <w:multiLevelType w:val="hybridMultilevel"/>
     <w:tmpl w:val="546E7968"/>
@@ -846,13 +1302,16 @@
     </w:lvl>
   </w:abstractNum>
   <w:num w:numId="1">
+    <w:abstractNumId w:val="2"/>
+  </w:num>
+  <w:num w:numId="2">
     <w:abstractNumId w:val="1"/>
   </w:num>
-  <w:num w:numId="2">
+  <w:num w:numId="3">
+    <w:abstractNumId w:val="3"/>
+  </w:num>
+  <w:num w:numId="4">
     <w:abstractNumId w:val="0"/>
-  </w:num>
-  <w:num w:numId="3">
-    <w:abstractNumId w:val="2"/>
   </w:num>
 </w:numbering>
 </file>
@@ -980,6 +1439,7 @@
     <w:lsdException w:name="HTML Sample" w:semiHidden="1" w:unhideWhenUsed="1"/>
     <w:lsdException w:name="HTML Typewriter" w:semiHidden="1" w:unhideWhenUsed="1"/>
     <w:lsdException w:name="HTML Variable" w:semiHidden="1" w:unhideWhenUsed="1"/>
+    <w:lsdException w:name="Normal Table" w:semiHidden="1" w:unhideWhenUsed="1"/>
     <w:lsdException w:name="annotation subject" w:semiHidden="1" w:unhideWhenUsed="1"/>
     <w:lsdException w:name="No List" w:semiHidden="1" w:unhideWhenUsed="1"/>
     <w:lsdException w:name="Outline List 1" w:semiHidden="1" w:unhideWhenUsed="1"/>
@@ -1026,8 +1486,10 @@
     <w:lsdException w:name="Table Subtle 2" w:semiHidden="1" w:unhideWhenUsed="1"/>
     <w:lsdException w:name="Table Web 1" w:semiHidden="1" w:unhideWhenUsed="1"/>
     <w:lsdException w:name="Table Web 2" w:semiHidden="1" w:unhideWhenUsed="1"/>
+    <w:lsdException w:name="Table Web 3" w:semiHidden="1" w:unhideWhenUsed="1"/>
     <w:lsdException w:name="Balloon Text" w:semiHidden="1" w:unhideWhenUsed="1"/>
     <w:lsdException w:name="Table Grid" w:uiPriority="39"/>
+    <w:lsdException w:name="Table Theme" w:semiHidden="1" w:unhideWhenUsed="1"/>
     <w:lsdException w:name="Placeholder Text" w:semiHidden="1"/>
     <w:lsdException w:name="No Spacing" w:uiPriority="1" w:qFormat="1"/>
     <w:lsdException w:name="Light Shading" w:uiPriority="60"/>

</xml_diff>